<commit_message>
added aiptw for ate
</commit_message>
<xml_diff>
--- a/Changes for this round.docx
+++ b/Changes for this round.docx
@@ -47,8 +47,13 @@
           <w:numId w:val="1"/>
         </w:numPr>
       </w:pPr>
-      <w:r>
-        <w:t>Subclassification for ATE (all other matching methods are still ATT only)</w:t>
+      <w:proofErr w:type="spellStart"/>
+      <w:r>
+        <w:t>Subclassification</w:t>
+      </w:r>
+      <w:proofErr w:type="spellEnd"/>
+      <w:r>
+        <w:t xml:space="preserve"> for ATE (all other matching methods are still ATT only)</w:t>
       </w:r>
     </w:p>
     <w:p>
@@ -60,7 +65,15 @@
         </w:numPr>
       </w:pPr>
       <w:r>
-        <w:t>Correction to subclassification: don’t reweight within each subclass</w:t>
+        <w:t xml:space="preserve">Correction to </w:t>
+      </w:r>
+      <w:proofErr w:type="spellStart"/>
+      <w:r>
+        <w:t>subclassification</w:t>
+      </w:r>
+      <w:proofErr w:type="spellEnd"/>
+      <w:r>
+        <w:t>: don’t reweight within each subclass</w:t>
       </w:r>
     </w:p>
     <w:p>
@@ -96,7 +109,15 @@
         </w:numPr>
       </w:pPr>
       <w:r>
-        <w:t>Corrected bug in sampling/study: match weights are vector of 1’s not NA’s if no matching conducted; match_estimand is single string, not vector</w:t>
+        <w:t xml:space="preserve">Corrected bug in sampling/study: match weights are vector of 1’s not NA’s if no matching conducted; </w:t>
+      </w:r>
+      <w:proofErr w:type="spellStart"/>
+      <w:r>
+        <w:t>match_estimand</w:t>
+      </w:r>
+      <w:proofErr w:type="spellEnd"/>
+      <w:r>
+        <w:t xml:space="preserve"> is single string, not vector</w:t>
       </w:r>
     </w:p>
     <w:p>
@@ -110,6 +131,274 @@
       <w:r>
         <w:t>Case control sampling</w:t>
       </w:r>
+    </w:p>
+    <w:p>
+      <w:pPr>
+        <w:pStyle w:val="NoSpacing"/>
+        <w:numPr>
+          <w:ilvl w:val="0"/>
+          <w:numId w:val="2"/>
+        </w:numPr>
+      </w:pPr>
+      <w:r>
+        <w:t>Bias-corrected matching</w:t>
+      </w:r>
+    </w:p>
+    <w:p>
+      <w:pPr>
+        <w:pStyle w:val="NoSpacing"/>
+        <w:numPr>
+          <w:ilvl w:val="0"/>
+          <w:numId w:val="2"/>
+        </w:numPr>
+      </w:pPr>
+      <w:r>
+        <w:t>AIPTW</w:t>
+      </w:r>
+      <w:r>
+        <w:t xml:space="preserve"> for ATE</w:t>
+      </w:r>
+    </w:p>
+    <w:p>
+      <w:pPr>
+        <w:pStyle w:val="NoSpacing"/>
+        <w:ind w:left="720"/>
+      </w:pPr>
+    </w:p>
+    <w:p>
+      <w:pPr>
+        <w:pStyle w:val="NoSpacing"/>
+        <w:numPr>
+          <w:ilvl w:val="0"/>
+          <w:numId w:val="2"/>
+        </w:numPr>
+      </w:pPr>
+      <w:r>
+        <w:t>Double robust weighted regression</w:t>
+      </w:r>
+    </w:p>
+    <w:p>
+      <w:pPr>
+        <w:pStyle w:val="NoSpacing"/>
+      </w:pPr>
+    </w:p>
+    <w:p>
+      <w:pPr>
+        <w:pStyle w:val="NoSpacing"/>
+      </w:pPr>
+      <w:r>
+        <w:t>Add to user input:</w:t>
+      </w:r>
+    </w:p>
+    <w:p>
+      <w:pPr>
+        <w:pStyle w:val="NoSpacing"/>
+        <w:numPr>
+          <w:ilvl w:val="0"/>
+          <w:numId w:val="2"/>
+        </w:numPr>
+      </w:pPr>
+      <w:r>
+        <w:t>For the very first question, add c</w:t>
+      </w:r>
+      <w:r>
+        <w:t>heck boxes for (1) cohort/cross-sectional sampling</w:t>
+      </w:r>
+      <w:r>
+        <w:t xml:space="preserve"> (“</w:t>
+      </w:r>
+      <w:proofErr w:type="spellStart"/>
+      <w:r>
+        <w:t>samp_cohort</w:t>
+      </w:r>
+      <w:proofErr w:type="spellEnd"/>
+      <w:r>
+        <w:t>” = T/F)</w:t>
+      </w:r>
+      <w:r>
+        <w:t xml:space="preserve"> and (2) case-control sampling</w:t>
+      </w:r>
+      <w:r>
+        <w:t xml:space="preserve"> (“</w:t>
+      </w:r>
+      <w:proofErr w:type="spellStart"/>
+      <w:r>
+        <w:t>samp_cc</w:t>
+      </w:r>
+      <w:proofErr w:type="spellEnd"/>
+      <w:r>
+        <w:t>” = T/F)</w:t>
+      </w:r>
+      <w:r>
+        <w:t>. Only offer case-control if outcome is binary</w:t>
+      </w:r>
+      <w:r>
+        <w:t xml:space="preserve">. </w:t>
+      </w:r>
+    </w:p>
+    <w:p>
+      <w:pPr>
+        <w:pStyle w:val="NoSpacing"/>
+        <w:numPr>
+          <w:ilvl w:val="0"/>
+          <w:numId w:val="2"/>
+        </w:numPr>
+      </w:pPr>
+      <w:r>
+        <w:t>If cohort is selected, ask for sample size, all exposed, all controls, otherwise do not show these options</w:t>
+      </w:r>
+    </w:p>
+    <w:p>
+      <w:pPr>
+        <w:pStyle w:val="NoSpacing"/>
+        <w:numPr>
+          <w:ilvl w:val="0"/>
+          <w:numId w:val="2"/>
+        </w:numPr>
+      </w:pPr>
+      <w:r>
+        <w:t>If case control, ask if user wants it to be matched case control (“</w:t>
+      </w:r>
+      <w:proofErr w:type="spellStart"/>
+      <w:r>
+        <w:t>samp_cc_matched</w:t>
+      </w:r>
+      <w:proofErr w:type="spellEnd"/>
+      <w:r>
+        <w:t>” = T/F), but put a note that this option is not currently functional</w:t>
+      </w:r>
+    </w:p>
+    <w:p>
+      <w:pPr>
+        <w:pStyle w:val="NoSpacing"/>
+        <w:numPr>
+          <w:ilvl w:val="0"/>
+          <w:numId w:val="2"/>
+        </w:numPr>
+      </w:pPr>
+      <w:r>
+        <w:t>If case control, ask for number of cases and number of controls (numeric open boxes</w:t>
+      </w:r>
+      <w:r>
+        <w:t>. “</w:t>
+      </w:r>
+      <w:proofErr w:type="spellStart"/>
+      <w:r>
+        <w:t>samp_n_cases</w:t>
+      </w:r>
+      <w:proofErr w:type="spellEnd"/>
+      <w:r>
+        <w:t>”, “</w:t>
+      </w:r>
+      <w:proofErr w:type="spellStart"/>
+      <w:r>
+        <w:t>samp_n_controls</w:t>
+      </w:r>
+      <w:proofErr w:type="spellEnd"/>
+      <w:r>
+        <w:t>”</w:t>
+      </w:r>
+      <w:r>
+        <w:t>)</w:t>
+      </w:r>
+    </w:p>
+    <w:p>
+      <w:pPr>
+        <w:pStyle w:val="NoSpacing"/>
+        <w:numPr>
+          <w:ilvl w:val="0"/>
+          <w:numId w:val="2"/>
+        </w:numPr>
+      </w:pPr>
+      <w:r>
+        <w:t>Remove notes in custom equation fields (in matching, specification of parametric g and Q formulas) that says these are not functional</w:t>
+      </w:r>
+    </w:p>
+    <w:p>
+      <w:pPr>
+        <w:pStyle w:val="NoSpacing"/>
+        <w:numPr>
+          <w:ilvl w:val="0"/>
+          <w:numId w:val="2"/>
+        </w:numPr>
+      </w:pPr>
+      <w:r>
+        <w:t>Add bias-corrected matching as an analysis option</w:t>
+      </w:r>
+      <w:r>
+        <w:t xml:space="preserve"> (T/F. If it’s already there, remove note that says it’s not functional)</w:t>
+      </w:r>
+      <w:r>
+        <w:t xml:space="preserve">. Put a user note </w:t>
+      </w:r>
+      <w:r>
+        <w:t xml:space="preserve">that pops up if BCM is selected. </w:t>
+      </w:r>
+      <w:r>
+        <w:t xml:space="preserve">For right now, BCM is only compatible with </w:t>
+      </w:r>
+      <w:r>
+        <w:t xml:space="preserve">exact, </w:t>
+      </w:r>
+      <w:r>
+        <w:t>nearest neighbor</w:t>
+      </w:r>
+      <w:r>
+        <w:t>,</w:t>
+      </w:r>
+      <w:r>
+        <w:t xml:space="preserve"> and optimal matching, so at least one of these </w:t>
+      </w:r>
+      <w:r>
+        <w:t>three</w:t>
+      </w:r>
+      <w:r>
+        <w:t xml:space="preserve"> matching methods must be selected.</w:t>
+      </w:r>
+      <w:r>
+        <w:t xml:space="preserve"> </w:t>
+      </w:r>
+    </w:p>
+    <w:p>
+      <w:pPr>
+        <w:pStyle w:val="NoSpacing"/>
+        <w:numPr>
+          <w:ilvl w:val="0"/>
+          <w:numId w:val="2"/>
+        </w:numPr>
+      </w:pPr>
+      <w:r>
+        <w:t>If BCM is selected, all of the Q model options should be prompted</w:t>
+      </w:r>
+    </w:p>
+    <w:p>
+      <w:pPr>
+        <w:pStyle w:val="NoSpacing"/>
+        <w:numPr>
+          <w:ilvl w:val="0"/>
+          <w:numId w:val="2"/>
+        </w:numPr>
+      </w:pPr>
+      <w:r>
+        <w:t xml:space="preserve">Add AIPTW as an analysis option (T/F; </w:t>
+      </w:r>
+      <w:proofErr w:type="spellStart"/>
+      <w:r>
+        <w:t>an_aiptw</w:t>
+      </w:r>
+      <w:proofErr w:type="spellEnd"/>
+      <w:r>
+        <w:t xml:space="preserve">. If it’s already there, remove the note that says it’s not functional). </w:t>
+      </w:r>
+      <w:r>
+        <w:t>Put a note that AIPTW is only available for ATE at the moment</w:t>
+      </w:r>
+    </w:p>
+    <w:p>
+      <w:pPr>
+        <w:pStyle w:val="NoSpacing"/>
+        <w:ind w:left="720"/>
+      </w:pPr>
       <w:bookmarkStart w:id="0" w:name="_GoBack"/>
       <w:bookmarkEnd w:id="0"/>
     </w:p>
@@ -122,161 +411,7 @@
         </w:numPr>
       </w:pPr>
       <w:r>
-        <w:t>Bias-corrected matching</w:t>
-      </w:r>
-    </w:p>
-    <w:p>
-      <w:pPr>
-        <w:pStyle w:val="NoSpacing"/>
-      </w:pPr>
-    </w:p>
-    <w:p>
-      <w:pPr>
-        <w:pStyle w:val="NoSpacing"/>
-      </w:pPr>
-      <w:r>
-        <w:t>Add to user input:</w:t>
-      </w:r>
-    </w:p>
-    <w:p>
-      <w:pPr>
-        <w:pStyle w:val="NoSpacing"/>
-        <w:numPr>
-          <w:ilvl w:val="0"/>
-          <w:numId w:val="2"/>
-        </w:numPr>
-      </w:pPr>
-      <w:r>
-        <w:t>For the very first question, add c</w:t>
-      </w:r>
-      <w:r>
-        <w:t>heck boxes for (1) cohort/cross-sectional sampling</w:t>
-      </w:r>
-      <w:r>
-        <w:t xml:space="preserve"> (“samp_cohort” = T/F)</w:t>
-      </w:r>
-      <w:r>
-        <w:t xml:space="preserve"> and (2) case-control sampling</w:t>
-      </w:r>
-      <w:r>
-        <w:t xml:space="preserve"> (“samp_cc” = T/F)</w:t>
-      </w:r>
-      <w:r>
-        <w:t>. Only offer case-control if outcome is binary</w:t>
-      </w:r>
-      <w:r>
-        <w:t xml:space="preserve">. </w:t>
-      </w:r>
-    </w:p>
-    <w:p>
-      <w:pPr>
-        <w:pStyle w:val="NoSpacing"/>
-        <w:numPr>
-          <w:ilvl w:val="0"/>
-          <w:numId w:val="2"/>
-        </w:numPr>
-      </w:pPr>
-      <w:r>
-        <w:t>If cohort is selected, ask for sample size, all exposed, all controls, otherwise do not show these options</w:t>
-      </w:r>
-    </w:p>
-    <w:p>
-      <w:pPr>
-        <w:pStyle w:val="NoSpacing"/>
-        <w:numPr>
-          <w:ilvl w:val="0"/>
-          <w:numId w:val="2"/>
-        </w:numPr>
-      </w:pPr>
-      <w:r>
-        <w:t>If case control, ask if user wants it to be matched case control (“samp_cc_matched” = T/F), but put a note that this option is not currently functional</w:t>
-      </w:r>
-    </w:p>
-    <w:p>
-      <w:pPr>
-        <w:pStyle w:val="NoSpacing"/>
-        <w:numPr>
-          <w:ilvl w:val="0"/>
-          <w:numId w:val="2"/>
-        </w:numPr>
-      </w:pPr>
-      <w:r>
-        <w:t>If case control, ask for number of cases and number of controls (numeric open boxes</w:t>
-      </w:r>
-      <w:r>
-        <w:t>. “samp_n_cases”, “samp_n_controls”</w:t>
-      </w:r>
-      <w:r>
-        <w:t>)</w:t>
-      </w:r>
-    </w:p>
-    <w:p>
-      <w:pPr>
-        <w:pStyle w:val="NoSpacing"/>
-        <w:numPr>
-          <w:ilvl w:val="0"/>
-          <w:numId w:val="2"/>
-        </w:numPr>
-      </w:pPr>
-      <w:r>
-        <w:t>Remove notes in custom equation fields (in matching, specification of parametric g and Q formulas) that says these are not functional</w:t>
-      </w:r>
-    </w:p>
-    <w:p>
-      <w:pPr>
-        <w:pStyle w:val="NoSpacing"/>
-        <w:numPr>
-          <w:ilvl w:val="0"/>
-          <w:numId w:val="2"/>
-        </w:numPr>
-      </w:pPr>
-      <w:r>
-        <w:t>Add bias-corrected matching as an analysis option</w:t>
-      </w:r>
-      <w:r>
-        <w:t xml:space="preserve"> (T/F. If it’s already there, remove note that says it’s not functional)</w:t>
-      </w:r>
-      <w:r>
-        <w:t xml:space="preserve">. Put a user note </w:t>
-      </w:r>
-      <w:r>
-        <w:t xml:space="preserve">that pops up if BCM is selected. </w:t>
-      </w:r>
-      <w:r>
-        <w:t xml:space="preserve">For right now, BCM is only compatible with </w:t>
-      </w:r>
-      <w:r>
-        <w:t xml:space="preserve">exact, </w:t>
-      </w:r>
-      <w:r>
-        <w:t>nearest neighbor</w:t>
-      </w:r>
-      <w:r>
-        <w:t>,</w:t>
-      </w:r>
-      <w:r>
-        <w:t xml:space="preserve"> and optimal matching, so at least one of these </w:t>
-      </w:r>
-      <w:r>
-        <w:t>three</w:t>
-      </w:r>
-      <w:r>
-        <w:t xml:space="preserve"> matching methods must be selected.</w:t>
-      </w:r>
-      <w:r>
-        <w:t xml:space="preserve"> </w:t>
-      </w:r>
-    </w:p>
-    <w:p>
-      <w:pPr>
-        <w:pStyle w:val="NoSpacing"/>
-        <w:numPr>
-          <w:ilvl w:val="0"/>
-          <w:numId w:val="2"/>
-        </w:numPr>
-      </w:pPr>
-      <w:r>
-        <w:t>If BCM is selected, all of the Q model options should be prompted</w:t>
+        <w:t>Add double-robust weighted regression to the analysis options (T/F). If DRWR is selected, all of the propensity score (g model) and outcome model (Q model) options should be prompted</w:t>
       </w:r>
     </w:p>
     <w:p>
@@ -731,6 +866,17 @@
       <w:spacing w:after="0" w:line="240" w:lineRule="auto"/>
     </w:pPr>
   </w:style>
+  <w:style w:type="paragraph" w:styleId="ListParagraph">
+    <w:name w:val="List Paragraph"/>
+    <w:basedOn w:val="Normal"/>
+    <w:uiPriority w:val="34"/>
+    <w:qFormat/>
+    <w:rsid w:val="003E6772"/>
+    <w:pPr>
+      <w:ind w:left="720"/>
+      <w:contextualSpacing/>
+    </w:pPr>
+  </w:style>
 </w:styles>
 </file>
 
@@ -928,6 +1074,17 @@
     <w:rsid w:val="005D273D"/>
     <w:pPr>
       <w:spacing w:after="0" w:line="240" w:lineRule="auto"/>
+    </w:pPr>
+  </w:style>
+  <w:style w:type="paragraph" w:styleId="ListParagraph">
+    <w:name w:val="List Paragraph"/>
+    <w:basedOn w:val="Normal"/>
+    <w:uiPriority w:val="34"/>
+    <w:qFormat/>
+    <w:rsid w:val="003E6772"/>
+    <w:pPr>
+      <w:ind w:left="720"/>
+      <w:contextualSpacing/>
     </w:pPr>
   </w:style>
 </w:styles>

</xml_diff>